<commit_message>
requirements modificat + diagrama
</commit_message>
<xml_diff>
--- a/Docs/initial/RequirementsPizzaShop_v1.0.docx
+++ b/Docs/initial/RequirementsPizzaShop_v1.0.docx
@@ -69,109 +69,6 @@
         <w:jc w:val="both"/>
         <w:rPr>
           <w:rFonts w:cstheme="minorHAnsi"/>
-        </w:rPr>
-      </w:pPr>
-      <w:r>
-        <w:rPr>
-          <w:rFonts w:cstheme="minorHAnsi"/>
-        </w:rPr>
-        <w:t xml:space="preserve">Aplicatia </w:t>
-      </w:r>
-      <w:r>
-        <w:rPr>
-          <w:rFonts w:cstheme="minorHAnsi"/>
-        </w:rPr>
-        <w:t>permite plasarea si onorarea comenzilor de pizza dintr-un restaurant cu 8 mese, precum si plata (simu</w:t>
-      </w:r>
-      <w:r>
-        <w:rPr>
-          <w:rFonts w:cstheme="minorHAnsi"/>
-        </w:rPr>
-        <w:t>la</w:t>
-      </w:r>
-      <w:r>
-        <w:rPr>
-          <w:rFonts w:cstheme="minorHAnsi"/>
-        </w:rPr>
-        <w:t>ta) prin card sau cash.</w:t>
-      </w:r>
-      <w:r>
-        <w:rPr>
-          <w:rFonts w:cstheme="minorHAnsi"/>
-        </w:rPr>
-        <w:t xml:space="preserve"> Informatiile </w:t>
-      </w:r>
-      <w:r>
-        <w:rPr>
-          <w:rFonts w:cstheme="minorHAnsi"/>
-        </w:rPr>
-        <w:t xml:space="preserve">referitoare la meniu </w:t>
-      </w:r>
-      <w:r>
-        <w:rPr>
-          <w:rFonts w:cstheme="minorHAnsi"/>
-        </w:rPr>
-        <w:t>sunt preluate dintr-un fisier text</w:t>
-      </w:r>
-      <w:r>
-        <w:rPr>
-          <w:rFonts w:cstheme="minorHAnsi"/>
-        </w:rPr>
-        <w:t xml:space="preserve"> cu structura: &lt;tip_pizza&gt;, &lt;pret&gt;</w:t>
-      </w:r>
-      <w:r>
-        <w:rPr>
-          <w:rFonts w:cstheme="minorHAnsi"/>
-        </w:rPr>
-        <w:t>.</w:t>
-      </w:r>
-      <w:r>
-        <w:rPr>
-          <w:rFonts w:cstheme="minorHAnsi"/>
-        </w:rPr>
-        <w:t xml:space="preserve"> </w:t>
-      </w:r>
-      <w:r>
-        <w:rPr>
-          <w:rFonts w:cstheme="minorHAnsi"/>
-        </w:rPr>
-        <w:t>La utilizarea aplicatiei</w:t>
-      </w:r>
-      <w:r>
-        <w:rPr>
-          <w:rFonts w:cstheme="minorHAnsi"/>
-        </w:rPr>
-        <w:t xml:space="preserve"> </w:t>
-      </w:r>
-      <w:r>
-        <w:rPr>
-          <w:rFonts w:cstheme="minorHAnsi"/>
-        </w:rPr>
-        <w:t>se va permite</w:t>
-      </w:r>
-      <w:r>
-        <w:rPr>
-          <w:rFonts w:cstheme="minorHAnsi"/>
-        </w:rPr>
-        <w:t>:</w:t>
-      </w:r>
-    </w:p>
-    <w:p>
-      <w:pPr>
-        <w:pStyle w:val="ListParagraph"/>
-        <w:widowControl w:val="0"/>
-        <w:numPr>
-          <w:ilvl w:val="0"/>
-          <w:numId w:val="24"/>
-        </w:numPr>
-        <w:autoSpaceDE w:val="0"/>
-        <w:autoSpaceDN w:val="0"/>
-        <w:adjustRightInd w:val="0"/>
-        <w:spacing w:after="0" w:line="240" w:lineRule="auto"/>
-        <w:ind w:right="75"/>
-        <w:jc w:val="both"/>
-        <w:rPr>
-          <w:rFonts w:cstheme="minorHAnsi"/>
           <w:b/>
           <w:bCs/>
         </w:rPr>
@@ -179,39 +76,86 @@
       <w:r>
         <w:rPr>
           <w:rFonts w:cstheme="minorHAnsi"/>
-          <w:b/>
-          <w:bCs/>
-        </w:rPr>
-        <w:t>Initializarea meniului, precizand tipul de pizza.</w:t>
-      </w:r>
-    </w:p>
-    <w:p>
-      <w:pPr>
-        <w:pStyle w:val="ListParagraph"/>
-        <w:widowControl w:val="0"/>
-        <w:numPr>
-          <w:ilvl w:val="0"/>
-          <w:numId w:val="24"/>
-        </w:numPr>
-        <w:autoSpaceDE w:val="0"/>
-        <w:autoSpaceDN w:val="0"/>
-        <w:adjustRightInd w:val="0"/>
-        <w:spacing w:after="0" w:line="240" w:lineRule="auto"/>
-        <w:ind w:right="75"/>
-        <w:jc w:val="both"/>
-        <w:rPr>
-          <w:rFonts w:cstheme="minorHAnsi"/>
-          <w:b/>
-          <w:bCs/>
-        </w:rPr>
-      </w:pPr>
-      <w:r>
-        <w:rPr>
-          <w:rFonts w:cstheme="minorHAnsi"/>
-          <w:b/>
-          <w:bCs/>
-        </w:rPr>
-        <w:t>Ocuparea unei mese. O masa este ocupata atunci cand fereastra asociata acesteia este deschisa.</w:t>
+        </w:rPr>
+        <w:t xml:space="preserve">Aplicatia </w:t>
+      </w:r>
+      <w:r>
+        <w:rPr>
+          <w:rFonts w:cstheme="minorHAnsi"/>
+        </w:rPr>
+        <w:t>permite plasarea si onorarea comenzilor de pizza dintr-un restaurant cu 8 mese, precum si plata (simu</w:t>
+      </w:r>
+      <w:r>
+        <w:rPr>
+          <w:rFonts w:cstheme="minorHAnsi"/>
+        </w:rPr>
+        <w:t>la</w:t>
+      </w:r>
+      <w:r>
+        <w:rPr>
+          <w:rFonts w:cstheme="minorHAnsi"/>
+        </w:rPr>
+        <w:t>ta) prin card sau cash.</w:t>
+      </w:r>
+      <w:r>
+        <w:rPr>
+          <w:rFonts w:cstheme="minorHAnsi"/>
+        </w:rPr>
+        <w:t xml:space="preserve"> Informatiile </w:t>
+      </w:r>
+      <w:r>
+        <w:rPr>
+          <w:rFonts w:cstheme="minorHAnsi"/>
+        </w:rPr>
+        <w:t xml:space="preserve">referitoare la meniu </w:t>
+      </w:r>
+      <w:r>
+        <w:rPr>
+          <w:rFonts w:cstheme="minorHAnsi"/>
+        </w:rPr>
+        <w:t>sunt preluate dintr-un fisier text</w:t>
+      </w:r>
+      <w:r>
+        <w:rPr>
+          <w:rFonts w:cstheme="minorHAnsi"/>
+        </w:rPr>
+        <w:t xml:space="preserve"> cu structura: &lt;tip_pizza&gt;, &lt;pret&gt;</w:t>
+      </w:r>
+      <w:r>
+        <w:rPr>
+          <w:rFonts w:cstheme="minorHAnsi"/>
+        </w:rPr>
+        <w:t>.</w:t>
+      </w:r>
+      <w:r>
+        <w:rPr>
+          <w:rFonts w:cstheme="minorHAnsi"/>
+        </w:rPr>
+        <w:t xml:space="preserve"> </w:t>
+      </w:r>
+      <w:r>
+        <w:rPr>
+          <w:rFonts w:cstheme="minorHAnsi"/>
+        </w:rPr>
+        <w:t>La utilizarea aplicatiei</w:t>
+      </w:r>
+      <w:r>
+        <w:rPr>
+          <w:rFonts w:cstheme="minorHAnsi"/>
+        </w:rPr>
+        <w:t xml:space="preserve"> </w:t>
+      </w:r>
+      <w:r>
+        <w:rPr>
+          <w:rFonts w:cstheme="minorHAnsi"/>
+        </w:rPr>
+        <w:t>se va permite</w:t>
+      </w:r>
+      <w:r>
+        <w:rPr>
+          <w:rFonts w:cstheme="minorHAnsi"/>
+        </w:rPr>
+        <w:t>:</w:t>
       </w:r>
     </w:p>
     <w:p>
@@ -287,20 +231,6 @@
         </w:rPr>
         <w:t>atea comandata. O comanda poate sa contina mai multe tipuri de pizza.</w:t>
       </w:r>
-      <w:r>
-        <w:rPr>
-          <w:rFonts w:cstheme="minorHAnsi"/>
-        </w:rPr>
-        <w:t xml:space="preserve"> </w:t>
-      </w:r>
-      <w:r>
-        <w:rPr>
-          <w:rFonts w:cstheme="minorHAnsi"/>
-          <w:b/>
-          <w:bCs/>
-        </w:rPr>
-        <w:t>Dupa ce comanda este plasata, aceasta nu mai poate fi modificata.</w:t>
-      </w:r>
     </w:p>
     <w:p>
       <w:pPr>
@@ -526,36 +456,6 @@
         <w:rPr>
           <w:rFonts w:cstheme="minorHAnsi"/>
         </w:rPr>
-        <w:t xml:space="preserve"> </w:t>
-      </w:r>
-      <w:r>
-        <w:rPr>
-          <w:rFonts w:cstheme="minorHAnsi"/>
-          <w:b/>
-          <w:bCs/>
-        </w:rPr>
-        <w:t xml:space="preserve">si data si ora </w:t>
-      </w:r>
-      <w:r>
-        <w:rPr>
-          <w:rFonts w:cstheme="minorHAnsi"/>
-          <w:b/>
-          <w:bCs/>
-        </w:rPr>
-        <w:t>la</w:t>
-      </w:r>
-      <w:r>
-        <w:rPr>
-          <w:rFonts w:cstheme="minorHAnsi"/>
-          <w:b/>
-          <w:bCs/>
-        </w:rPr>
-        <w:t xml:space="preserve"> care s-a facut plata</w:t>
-      </w:r>
-      <w:r>
-        <w:rPr>
-          <w:rFonts w:cstheme="minorHAnsi"/>
-        </w:rPr>
         <w:t>.</w:t>
       </w:r>
     </w:p>
@@ -802,7 +702,7 @@
         <w:rPr>
           <w:rFonts w:cstheme="minorHAnsi"/>
         </w:rPr>
-        <w:t xml:space="preserve"> La inchiderea restaurantului se afiseaza totalul incasarilor realizate</w:t>
+        <w:t xml:space="preserve"> La inchiderea restaurantului se afiseaza</w:t>
       </w:r>
       <w:r>
         <w:rPr>
@@ -813,16 +713,20 @@
       <w:r>
         <w:rPr>
           <w:rFonts w:cstheme="minorHAnsi"/>
-          <w:b/>
-          <w:bCs/>
-        </w:rPr>
-        <w:t>pentru ziua respectiva</w:t>
-      </w:r>
-      <w:r>
-        <w:rPr>
-          <w:rFonts w:cstheme="minorHAnsi"/>
-        </w:rPr>
-        <w:t>, pentru fiecare tip de plata.</w:t>
+        </w:rPr>
+        <w:t>totalul incasarilor</w:t>
+      </w:r>
+      <w:r>
+        <w:rPr>
+          <w:rFonts w:cstheme="minorHAnsi"/>
+        </w:rPr>
+        <w:t xml:space="preserve"> </w:t>
+      </w:r>
+      <w:r>
+        <w:rPr>
+          <w:rFonts w:cstheme="minorHAnsi"/>
+        </w:rPr>
+        <w:t>realizat, pentru fiecare tip de plata.</w:t>
       </w:r>
     </w:p>
     <w:sectPr>
@@ -866,7 +770,7 @@
 <w:ftr xmlns:wpc="http://schemas.microsoft.com/office/word/2010/wordprocessingCanvas" xmlns:cx="http://schemas.microsoft.com/office/drawing/2014/chartex" xmlns:cx1="http://schemas.microsoft.com/office/drawing/2015/9/8/chartex" xmlns:cx2="http://schemas.microsoft.com/office/drawing/2015/10/21/chartex" xmlns:cx3="http://schemas.microsoft.com/office/drawing/2016/5/9/chartex" xmlns:cx4="http://schemas.microsoft.com/office/drawing/2016/5/10/chartex" xmlns:cx5="http://schemas.microsoft.com/office/drawing/2016/5/11/chartex" xmlns:cx6="http://schemas.microsoft.com/office/drawing/2016/5/12/chartex" xmlns:cx7="http://schemas.microsoft.com/office/drawing/2016/5/13/chartex" xmlns:cx8="http://schemas.microsoft.com/office/drawing/2016/5/14/chartex" xmlns:mc="http://schemas.openxmlformats.org/markup-compatibility/2006" xmlns:aink="http://schemas.microsoft.com/office/drawing/2016/ink" xmlns:am3d="http://schemas.microsoft.com/office/drawing/2017/model3d" xmlns:o="urn:schemas-microsoft-com:office:office" xmlns:oel="http://schemas.microsoft.com/office/2019/extlst" xmlns:r="http://schemas.openxmlformats.org/officeDocument/2006/relationships" xmlns:m="http://schemas.openxmlformats.org/officeDocument/2006/math" xmlns:v="urn:schemas-microsoft-com:vml" xmlns:wp14="http://schemas.microsoft.com/office/word/2010/wordprocessingDrawing" xmlns:wp="http://schemas.openxmlformats.org/drawingml/2006/wordprocessingDrawing" xmlns:w10="urn:schemas-microsoft-com:office:word" xmlns:w="http://schemas.openxmlformats.org/wordprocessingml/2006/main" xmlns:w14="http://schemas.microsoft.com/office/word/2010/wordml" xmlns:w15="http://schemas.microsoft.com/office/word/2012/wordml" xmlns:w16cex="http://schemas.microsoft.com/office/word/2018/wordml/cex" xmlns:w16cid="http://schemas.microsoft.com/office/word/2016/wordml/cid" xmlns:w16="http://schemas.microsoft.com/office/word/2018/wordml" xmlns:w16sdtdh="http://schemas.microsoft.com/office/word/2020/wordml/sdtdatahash" xmlns:w16se="http://schemas.microsoft.com/office/word/2015/wordml/symex" xmlns:wpg="http://schemas.microsoft.com/office/word/2010/wordprocessingGroup" xmlns:wpi="http://schemas.microsoft.com/office/word/2010/wordprocessingInk" xmlns:wne="http://schemas.microsoft.com/office/word/2006/wordml" xmlns:wps="http://schemas.microsoft.com/office/word/2010/wordprocessingShape" mc:Ignorable="w14 w15 w16se w16cid w16 w16cex w16sdtdh wp14">
   <w:p>
     <w:pPr>
-      <w:pStyle w:val="Footer"/>
+      <w:pStyle w:val="Subsol"/>
       <w:tabs>
         <w:tab w:val="clear" w:pos="9360"/>
         <w:tab w:val="right" w:pos="10206"/>
@@ -910,7 +814,7 @@
 <w:hdr xmlns:wpc="http://schemas.microsoft.com/office/word/2010/wordprocessingCanvas" xmlns:cx="http://schemas.microsoft.com/office/drawing/2014/chartex" xmlns:cx1="http://schemas.microsoft.com/office/drawing/2015/9/8/chartex" xmlns:cx2="http://schemas.microsoft.com/office/drawing/2015/10/21/chartex" xmlns:cx3="http://schemas.microsoft.com/office/drawing/2016/5/9/chartex" xmlns:cx4="http://schemas.microsoft.com/office/drawing/2016/5/10/chartex" xmlns:cx5="http://schemas.microsoft.com/office/drawing/2016/5/11/chartex" xmlns:cx6="http://schemas.microsoft.com/office/drawing/2016/5/12/chartex" xmlns:cx7="http://schemas.microsoft.com/office/drawing/2016/5/13/chartex" xmlns:cx8="http://schemas.microsoft.com/office/drawing/2016/5/14/chartex" xmlns:mc="http://schemas.openxmlformats.org/markup-compatibility/2006" xmlns:aink="http://schemas.microsoft.com/office/drawing/2016/ink" xmlns:am3d="http://schemas.microsoft.com/office/drawing/2017/model3d" xmlns:o="urn:schemas-microsoft-com:office:office" xmlns:oel="http://schemas.microsoft.com/office/2019/extlst" xmlns:r="http://schemas.openxmlformats.org/officeDocument/2006/relationships" xmlns:m="http://schemas.openxmlformats.org/officeDocument/2006/math" xmlns:v="urn:schemas-microsoft-com:vml" xmlns:wp14="http://schemas.microsoft.com/office/word/2010/wordprocessingDrawing" xmlns:wp="http://schemas.openxmlformats.org/drawingml/2006/wordprocessingDrawing" xmlns:w10="urn:schemas-microsoft-com:office:word" xmlns:w="http://schemas.openxmlformats.org/wordprocessingml/2006/main" xmlns:w14="http://schemas.microsoft.com/office/word/2010/wordml" xmlns:w15="http://schemas.microsoft.com/office/word/2012/wordml" xmlns:w16cex="http://schemas.microsoft.com/office/word/2018/wordml/cex" xmlns:w16cid="http://schemas.microsoft.com/office/word/2016/wordml/cid" xmlns:w16="http://schemas.microsoft.com/office/word/2018/wordml" xmlns:w16sdtdh="http://schemas.microsoft.com/office/word/2020/wordml/sdtdatahash" xmlns:w16se="http://schemas.microsoft.com/office/word/2015/wordml/symex" xmlns:wpg="http://schemas.microsoft.com/office/word/2010/wordprocessingGroup" xmlns:wpi="http://schemas.microsoft.com/office/word/2010/wordprocessingInk" xmlns:wne="http://schemas.microsoft.com/office/word/2006/wordml" xmlns:wps="http://schemas.microsoft.com/office/word/2010/wordprocessingShape" mc:Ignorable="w14 w15 w16se w16cid w16 w16cex w16sdtdh wp14">
   <w:p>
     <w:pPr>
-      <w:pStyle w:val="Header"/>
+      <w:pStyle w:val="Antet"/>
       <w:tabs>
         <w:tab w:val="clear" w:pos="4680"/>
         <w:tab w:val="clear" w:pos="9360"/>
@@ -4065,13 +3969,13 @@
     <w:name w:val="Normal"/>
     <w:qFormat/>
   </w:style>
-  <w:style w:type="character" w:default="1" w:styleId="DefaultParagraphFont">
+  <w:style w:type="character" w:default="1" w:styleId="Fontdeparagrafimplicit">
     <w:name w:val="Default Paragraph Font"/>
     <w:uiPriority w:val="1"/>
     <w:semiHidden/>
     <w:unhideWhenUsed/>
   </w:style>
-  <w:style w:type="table" w:default="1" w:styleId="TableNormal">
+  <w:style w:type="table" w:default="1" w:styleId="TabelNormal">
     <w:name w:val="Normal Table"/>
     <w:uiPriority w:val="99"/>
     <w:semiHidden/>
@@ -4086,16 +3990,16 @@
       </w:tblCellMar>
     </w:tblPr>
   </w:style>
-  <w:style w:type="numbering" w:default="1" w:styleId="NoList">
+  <w:style w:type="numbering" w:default="1" w:styleId="FrListare">
     <w:name w:val="No List"/>
     <w:uiPriority w:val="99"/>
     <w:semiHidden/>
     <w:unhideWhenUsed/>
   </w:style>
-  <w:style w:type="paragraph" w:styleId="Header">
+  <w:style w:type="paragraph" w:styleId="Antet">
     <w:name w:val="header"/>
     <w:basedOn w:val="Normal"/>
-    <w:link w:val="HeaderChar"/>
+    <w:link w:val="AntetCaracter"/>
     <w:uiPriority w:val="99"/>
     <w:unhideWhenUsed/>
     <w:rsid w:val="005F6A53"/>
@@ -4107,17 +4011,17 @@
       <w:spacing w:after="0" w:line="240" w:lineRule="auto"/>
     </w:pPr>
   </w:style>
-  <w:style w:type="character" w:customStyle="1" w:styleId="HeaderChar">
-    <w:name w:val="Header Char"/>
-    <w:basedOn w:val="DefaultParagraphFont"/>
-    <w:link w:val="Header"/>
+  <w:style w:type="character" w:customStyle="1" w:styleId="AntetCaracter">
+    <w:name w:val="Antet Caracter"/>
+    <w:basedOn w:val="Fontdeparagrafimplicit"/>
+    <w:link w:val="Antet"/>
     <w:uiPriority w:val="99"/>
     <w:rsid w:val="005F6A53"/>
   </w:style>
-  <w:style w:type="paragraph" w:styleId="Footer">
+  <w:style w:type="paragraph" w:styleId="Subsol">
     <w:name w:val="footer"/>
     <w:basedOn w:val="Normal"/>
-    <w:link w:val="FooterChar"/>
+    <w:link w:val="SubsolCaracter"/>
     <w:uiPriority w:val="99"/>
     <w:unhideWhenUsed/>
     <w:rsid w:val="005F6A53"/>
@@ -4129,17 +4033,17 @@
       <w:spacing w:after="0" w:line="240" w:lineRule="auto"/>
     </w:pPr>
   </w:style>
-  <w:style w:type="character" w:customStyle="1" w:styleId="FooterChar">
-    <w:name w:val="Footer Char"/>
-    <w:basedOn w:val="DefaultParagraphFont"/>
-    <w:link w:val="Footer"/>
+  <w:style w:type="character" w:customStyle="1" w:styleId="SubsolCaracter">
+    <w:name w:val="Subsol Caracter"/>
+    <w:basedOn w:val="Fontdeparagrafimplicit"/>
+    <w:link w:val="Subsol"/>
     <w:uiPriority w:val="99"/>
     <w:rsid w:val="005F6A53"/>
   </w:style>
-  <w:style w:type="paragraph" w:styleId="BalloonText">
+  <w:style w:type="paragraph" w:styleId="TextnBalon">
     <w:name w:val="Balloon Text"/>
     <w:basedOn w:val="Normal"/>
-    <w:link w:val="BalloonTextChar"/>
+    <w:link w:val="TextnBalonCaracter"/>
     <w:uiPriority w:val="99"/>
     <w:semiHidden/>
     <w:unhideWhenUsed/>
@@ -4153,10 +4057,10 @@
       <w:szCs w:val="16"/>
     </w:rPr>
   </w:style>
-  <w:style w:type="character" w:customStyle="1" w:styleId="BalloonTextChar">
-    <w:name w:val="Balloon Text Char"/>
-    <w:basedOn w:val="DefaultParagraphFont"/>
-    <w:link w:val="BalloonText"/>
+  <w:style w:type="character" w:customStyle="1" w:styleId="TextnBalonCaracter">
+    <w:name w:val="Text în Balon Caracter"/>
+    <w:basedOn w:val="Fontdeparagrafimplicit"/>
+    <w:link w:val="TextnBalon"/>
     <w:uiPriority w:val="99"/>
     <w:semiHidden/>
     <w:rsid w:val="005F6A53"/>
@@ -4168,7 +4072,7 @@
   </w:style>
   <w:style w:type="character" w:styleId="Hyperlink">
     <w:name w:val="Hyperlink"/>
-    <w:basedOn w:val="DefaultParagraphFont"/>
+    <w:basedOn w:val="Fontdeparagrafimplicit"/>
     <w:uiPriority w:val="99"/>
     <w:unhideWhenUsed/>
     <w:rsid w:val="00004335"/>
@@ -4177,7 +4081,7 @@
       <w:u w:val="single"/>
     </w:rPr>
   </w:style>
-  <w:style w:type="paragraph" w:styleId="ListParagraph">
+  <w:style w:type="paragraph" w:styleId="Listparagraf">
     <w:name w:val="List Paragraph"/>
     <w:basedOn w:val="Normal"/>
     <w:uiPriority w:val="34"/>
@@ -4188,9 +4092,9 @@
       <w:contextualSpacing/>
     </w:pPr>
   </w:style>
-  <w:style w:type="table" w:styleId="TableGrid">
+  <w:style w:type="table" w:styleId="Tabelgril">
     <w:name w:val="Table Grid"/>
-    <w:basedOn w:val="TableNormal"/>
+    <w:basedOn w:val="TabelNormal"/>
     <w:uiPriority w:val="59"/>
     <w:rsid w:val="0042347A"/>
     <w:pPr>

</xml_diff>